<commit_message>
Update 10/13/2023 9:06AM EST
Update as of 9:06AM EST on 10/13/2023.
</commit_message>
<xml_diff>
--- a/&ILLEGAL THEORY/20231013 - Global United Defense, Inc. - Illegal Theory Prevention Security Systems - v1.0.1.1.docx
+++ b/&ILLEGAL THEORY/20231013 - Global United Defense, Inc. - Illegal Theory Prevention Security Systems - v1.0.1.1.docx
@@ -224,7 +224,7 @@
           <w:sz w:val="28"/>
           <w:szCs w:val="28"/>
         </w:rPr>
-        <w:t>10/13/2023 8:00:24 AM</w:t>
+        <w:t>10/13/2023 8:59:37 AM</w:t>
       </w:r>
     </w:p>
     <w:p>
@@ -713,23 +713,7 @@
           <w:bCs/>
           <w:color w:val="FF0000"/>
         </w:rPr>
-        <w:t>ASSOCIATION</w:t>
-      </w:r>
-      <w:r>
-        <w:rPr>
-          <w:b/>
-          <w:bCs/>
-          <w:color w:val="FF0000"/>
-        </w:rPr>
-        <w:t xml:space="preserve"> </w:t>
-      </w:r>
-      <w:r>
-        <w:rPr>
-          <w:b/>
-          <w:bCs/>
-          <w:color w:val="FF0000"/>
-        </w:rPr>
-        <w:t>THEORIES</w:t>
+        <w:t>ASSOCIATION THEORIES</w:t>
       </w:r>
       <w:r>
         <w:rPr>
@@ -796,23 +780,784 @@
           <w:bCs/>
           <w:color w:val="FF0000"/>
         </w:rPr>
-        <w:t>RELATIONAL</w:t>
-      </w:r>
-      <w:r>
-        <w:rPr>
-          <w:b/>
-          <w:bCs/>
-          <w:color w:val="FF0000"/>
-        </w:rPr>
-        <w:t xml:space="preserve"> </w:t>
-      </w:r>
-      <w:r>
-        <w:rPr>
-          <w:b/>
-          <w:bCs/>
-          <w:color w:val="FF0000"/>
-        </w:rPr>
-        <w:t>THEORIES</w:t>
+        <w:t>CLASSIFICATION THEORIES</w:t>
+      </w:r>
+      <w:r>
+        <w:rPr>
+          <w:b/>
+          <w:bCs/>
+        </w:rPr>
+        <w:t>;</w:t>
+      </w:r>
+    </w:p>
+    <w:p>
+      <w:pPr>
+        <w:tabs>
+          <w:tab w:val="left" w:pos="1170"/>
+        </w:tabs>
+        <w:ind w:left="720"/>
+        <w:jc w:val="both"/>
+        <w:rPr>
+          <w:b/>
+          <w:bCs/>
+        </w:rPr>
+      </w:pPr>
+      <w:r>
+        <w:rPr>
+          <w:u w:val="single"/>
+        </w:rPr>
+        <w:t>PREVENTION SECURITY SYSTEM</w:t>
+      </w:r>
+      <w:r>
+        <w:rPr>
+          <w:u w:val="single"/>
+        </w:rPr>
+        <w:t>:</w:t>
+      </w:r>
+      <w:r>
+        <w:t xml:space="preserve"> </w:t>
+      </w:r>
+      <w:r>
+        <w:rPr>
+          <w:b/>
+          <w:bCs/>
+          <w:color w:val="FF0000"/>
+        </w:rPr>
+        <w:t>A</w:t>
+      </w:r>
+      <w:r>
+        <w:rPr>
+          <w:b/>
+          <w:bCs/>
+          <w:color w:val="FF0000"/>
+        </w:rPr>
+        <w:t>LL</w:t>
+      </w:r>
+      <w:r>
+        <w:rPr>
+          <w:b/>
+          <w:bCs/>
+          <w:color w:val="FF0000"/>
+        </w:rPr>
+        <w:t xml:space="preserve"> </w:t>
+      </w:r>
+      <w:r>
+        <w:rPr>
+          <w:b/>
+          <w:bCs/>
+          <w:color w:val="FF0000"/>
+        </w:rPr>
+        <w:t>CORELLATION THEORIES</w:t>
+      </w:r>
+      <w:r>
+        <w:rPr>
+          <w:b/>
+          <w:bCs/>
+        </w:rPr>
+        <w:t>;</w:t>
+      </w:r>
+    </w:p>
+    <w:p>
+      <w:pPr>
+        <w:tabs>
+          <w:tab w:val="left" w:pos="1170"/>
+        </w:tabs>
+        <w:ind w:left="720"/>
+        <w:jc w:val="both"/>
+        <w:rPr>
+          <w:b/>
+          <w:bCs/>
+        </w:rPr>
+      </w:pPr>
+      <w:r>
+        <w:rPr>
+          <w:u w:val="single"/>
+        </w:rPr>
+        <w:t>PREVENTION SECURITY SYSTEM</w:t>
+      </w:r>
+      <w:r>
+        <w:rPr>
+          <w:u w:val="single"/>
+        </w:rPr>
+        <w:t>:</w:t>
+      </w:r>
+      <w:r>
+        <w:t xml:space="preserve"> </w:t>
+      </w:r>
+      <w:r>
+        <w:rPr>
+          <w:b/>
+          <w:bCs/>
+          <w:color w:val="FF0000"/>
+        </w:rPr>
+        <w:t>A</w:t>
+      </w:r>
+      <w:r>
+        <w:rPr>
+          <w:b/>
+          <w:bCs/>
+          <w:color w:val="FF0000"/>
+        </w:rPr>
+        <w:t>LL</w:t>
+      </w:r>
+      <w:r>
+        <w:rPr>
+          <w:b/>
+          <w:bCs/>
+          <w:color w:val="FF0000"/>
+        </w:rPr>
+        <w:t xml:space="preserve"> </w:t>
+      </w:r>
+      <w:r>
+        <w:rPr>
+          <w:b/>
+          <w:bCs/>
+          <w:color w:val="FF0000"/>
+        </w:rPr>
+        <w:t>DE-CLASSIFICATION THEORIES</w:t>
+      </w:r>
+      <w:r>
+        <w:rPr>
+          <w:b/>
+          <w:bCs/>
+        </w:rPr>
+        <w:t>;</w:t>
+      </w:r>
+    </w:p>
+    <w:p>
+      <w:pPr>
+        <w:tabs>
+          <w:tab w:val="left" w:pos="1170"/>
+        </w:tabs>
+        <w:ind w:left="720"/>
+        <w:jc w:val="both"/>
+        <w:rPr>
+          <w:b/>
+          <w:bCs/>
+        </w:rPr>
+      </w:pPr>
+      <w:r>
+        <w:rPr>
+          <w:u w:val="single"/>
+        </w:rPr>
+        <w:t>PREVENTION SECURITY SYSTEM</w:t>
+      </w:r>
+      <w:r>
+        <w:rPr>
+          <w:u w:val="single"/>
+        </w:rPr>
+        <w:t>:</w:t>
+      </w:r>
+      <w:r>
+        <w:t xml:space="preserve"> </w:t>
+      </w:r>
+      <w:r>
+        <w:rPr>
+          <w:b/>
+          <w:bCs/>
+          <w:color w:val="FF0000"/>
+        </w:rPr>
+        <w:t>A</w:t>
+      </w:r>
+      <w:r>
+        <w:rPr>
+          <w:b/>
+          <w:bCs/>
+          <w:color w:val="FF0000"/>
+        </w:rPr>
+        <w:t>LL</w:t>
+      </w:r>
+      <w:r>
+        <w:rPr>
+          <w:b/>
+          <w:bCs/>
+          <w:color w:val="FF0000"/>
+        </w:rPr>
+        <w:t xml:space="preserve"> </w:t>
+      </w:r>
+      <w:r>
+        <w:rPr>
+          <w:b/>
+          <w:bCs/>
+          <w:color w:val="FF0000"/>
+        </w:rPr>
+        <w:t>DE-CORELLATION THEORIES</w:t>
+      </w:r>
+      <w:r>
+        <w:rPr>
+          <w:b/>
+          <w:bCs/>
+        </w:rPr>
+        <w:t>;</w:t>
+      </w:r>
+    </w:p>
+    <w:p>
+      <w:pPr>
+        <w:tabs>
+          <w:tab w:val="left" w:pos="1170"/>
+        </w:tabs>
+        <w:ind w:left="720"/>
+        <w:jc w:val="both"/>
+        <w:rPr>
+          <w:b/>
+          <w:bCs/>
+        </w:rPr>
+      </w:pPr>
+      <w:r>
+        <w:rPr>
+          <w:u w:val="single"/>
+        </w:rPr>
+        <w:t>PREVENTION SECURITY SYSTEM</w:t>
+      </w:r>
+      <w:r>
+        <w:rPr>
+          <w:u w:val="single"/>
+        </w:rPr>
+        <w:t>:</w:t>
+      </w:r>
+      <w:r>
+        <w:t xml:space="preserve"> </w:t>
+      </w:r>
+      <w:r>
+        <w:rPr>
+          <w:b/>
+          <w:bCs/>
+          <w:color w:val="FF0000"/>
+        </w:rPr>
+        <w:t>A</w:t>
+      </w:r>
+      <w:r>
+        <w:rPr>
+          <w:b/>
+          <w:bCs/>
+          <w:color w:val="FF0000"/>
+        </w:rPr>
+        <w:t>LL</w:t>
+      </w:r>
+      <w:r>
+        <w:rPr>
+          <w:b/>
+          <w:bCs/>
+          <w:color w:val="FF0000"/>
+        </w:rPr>
+        <w:t xml:space="preserve"> </w:t>
+      </w:r>
+      <w:r>
+        <w:rPr>
+          <w:b/>
+          <w:bCs/>
+          <w:color w:val="FF0000"/>
+        </w:rPr>
+        <w:t>D</w:t>
+      </w:r>
+      <w:r>
+        <w:rPr>
+          <w:b/>
+          <w:bCs/>
+          <w:color w:val="FF0000"/>
+        </w:rPr>
+        <w:t>UAL MINDED</w:t>
+      </w:r>
+      <w:r>
+        <w:rPr>
+          <w:b/>
+          <w:bCs/>
+          <w:color w:val="FF0000"/>
+        </w:rPr>
+        <w:t xml:space="preserve"> THEORIES</w:t>
+      </w:r>
+      <w:r>
+        <w:rPr>
+          <w:b/>
+          <w:bCs/>
+        </w:rPr>
+        <w:t>;</w:t>
+      </w:r>
+    </w:p>
+    <w:p>
+      <w:pPr>
+        <w:tabs>
+          <w:tab w:val="left" w:pos="1170"/>
+        </w:tabs>
+        <w:ind w:left="720"/>
+        <w:jc w:val="both"/>
+        <w:rPr>
+          <w:b/>
+          <w:bCs/>
+        </w:rPr>
+      </w:pPr>
+      <w:r>
+        <w:rPr>
+          <w:u w:val="single"/>
+        </w:rPr>
+        <w:t>PREVENTION SECURITY SYSTEM</w:t>
+      </w:r>
+      <w:r>
+        <w:rPr>
+          <w:u w:val="single"/>
+        </w:rPr>
+        <w:t>:</w:t>
+      </w:r>
+      <w:r>
+        <w:t xml:space="preserve"> </w:t>
+      </w:r>
+      <w:r>
+        <w:rPr>
+          <w:b/>
+          <w:bCs/>
+          <w:color w:val="FF0000"/>
+        </w:rPr>
+        <w:t>A</w:t>
+      </w:r>
+      <w:r>
+        <w:rPr>
+          <w:b/>
+          <w:bCs/>
+          <w:color w:val="FF0000"/>
+        </w:rPr>
+        <w:t>LL</w:t>
+      </w:r>
+      <w:r>
+        <w:rPr>
+          <w:b/>
+          <w:bCs/>
+          <w:color w:val="FF0000"/>
+        </w:rPr>
+        <w:t xml:space="preserve"> </w:t>
+      </w:r>
+      <w:r>
+        <w:rPr>
+          <w:b/>
+          <w:bCs/>
+          <w:color w:val="FF0000"/>
+        </w:rPr>
+        <w:t>HYBRID</w:t>
+      </w:r>
+      <w:r>
+        <w:rPr>
+          <w:b/>
+          <w:bCs/>
+          <w:color w:val="FF0000"/>
+        </w:rPr>
+        <w:t xml:space="preserve"> MINDED THEORIES</w:t>
+      </w:r>
+      <w:r>
+        <w:rPr>
+          <w:b/>
+          <w:bCs/>
+        </w:rPr>
+        <w:t>;</w:t>
+      </w:r>
+    </w:p>
+    <w:p>
+      <w:pPr>
+        <w:tabs>
+          <w:tab w:val="left" w:pos="1170"/>
+        </w:tabs>
+        <w:ind w:left="720"/>
+        <w:jc w:val="both"/>
+        <w:rPr>
+          <w:b/>
+          <w:bCs/>
+        </w:rPr>
+      </w:pPr>
+      <w:r>
+        <w:rPr>
+          <w:u w:val="single"/>
+        </w:rPr>
+        <w:t>PREVENTION SECURITY SYSTEM</w:t>
+      </w:r>
+      <w:r>
+        <w:rPr>
+          <w:u w:val="single"/>
+        </w:rPr>
+        <w:t>:</w:t>
+      </w:r>
+      <w:r>
+        <w:t xml:space="preserve"> </w:t>
+      </w:r>
+      <w:r>
+        <w:rPr>
+          <w:b/>
+          <w:bCs/>
+          <w:color w:val="FF0000"/>
+        </w:rPr>
+        <w:t>A</w:t>
+      </w:r>
+      <w:r>
+        <w:rPr>
+          <w:b/>
+          <w:bCs/>
+          <w:color w:val="FF0000"/>
+        </w:rPr>
+        <w:t>LL</w:t>
+      </w:r>
+      <w:r>
+        <w:rPr>
+          <w:b/>
+          <w:bCs/>
+          <w:color w:val="FF0000"/>
+        </w:rPr>
+        <w:t xml:space="preserve"> </w:t>
+      </w:r>
+      <w:r>
+        <w:rPr>
+          <w:b/>
+          <w:bCs/>
+          <w:color w:val="FF0000"/>
+        </w:rPr>
+        <w:t>INTELLIGENCE AGENCY THEORIES</w:t>
+      </w:r>
+      <w:r>
+        <w:rPr>
+          <w:b/>
+          <w:bCs/>
+        </w:rPr>
+        <w:t>;</w:t>
+      </w:r>
+    </w:p>
+    <w:p>
+      <w:pPr>
+        <w:tabs>
+          <w:tab w:val="left" w:pos="1170"/>
+        </w:tabs>
+        <w:ind w:left="720"/>
+        <w:jc w:val="both"/>
+        <w:rPr>
+          <w:b/>
+          <w:bCs/>
+        </w:rPr>
+      </w:pPr>
+      <w:r>
+        <w:rPr>
+          <w:u w:val="single"/>
+        </w:rPr>
+        <w:t>PREVENTION SECURITY SYSTEM</w:t>
+      </w:r>
+      <w:r>
+        <w:rPr>
+          <w:u w:val="single"/>
+        </w:rPr>
+        <w:t>:</w:t>
+      </w:r>
+      <w:r>
+        <w:t xml:space="preserve"> </w:t>
+      </w:r>
+      <w:r>
+        <w:rPr>
+          <w:b/>
+          <w:bCs/>
+          <w:color w:val="FF0000"/>
+        </w:rPr>
+        <w:t>A</w:t>
+      </w:r>
+      <w:r>
+        <w:rPr>
+          <w:b/>
+          <w:bCs/>
+          <w:color w:val="FF0000"/>
+        </w:rPr>
+        <w:t>LL</w:t>
+      </w:r>
+      <w:r>
+        <w:rPr>
+          <w:b/>
+          <w:bCs/>
+          <w:color w:val="FF0000"/>
+        </w:rPr>
+        <w:t xml:space="preserve"> </w:t>
+      </w:r>
+      <w:r>
+        <w:rPr>
+          <w:b/>
+          <w:bCs/>
+          <w:color w:val="FF0000"/>
+        </w:rPr>
+        <w:t>INTELLIGENCE COMMUNITY THEORIES</w:t>
+      </w:r>
+      <w:r>
+        <w:rPr>
+          <w:b/>
+          <w:bCs/>
+        </w:rPr>
+        <w:t>;</w:t>
+      </w:r>
+    </w:p>
+    <w:p>
+      <w:pPr>
+        <w:tabs>
+          <w:tab w:val="left" w:pos="1170"/>
+        </w:tabs>
+        <w:ind w:left="720"/>
+        <w:jc w:val="both"/>
+        <w:rPr>
+          <w:b/>
+          <w:bCs/>
+        </w:rPr>
+      </w:pPr>
+      <w:r>
+        <w:rPr>
+          <w:u w:val="single"/>
+        </w:rPr>
+        <w:t>PREVENTION SECURITY SYSTEM</w:t>
+      </w:r>
+      <w:r>
+        <w:rPr>
+          <w:u w:val="single"/>
+        </w:rPr>
+        <w:t>:</w:t>
+      </w:r>
+      <w:r>
+        <w:t xml:space="preserve"> </w:t>
+      </w:r>
+      <w:r>
+        <w:rPr>
+          <w:b/>
+          <w:bCs/>
+          <w:color w:val="FF0000"/>
+        </w:rPr>
+        <w:t>A</w:t>
+      </w:r>
+      <w:r>
+        <w:rPr>
+          <w:b/>
+          <w:bCs/>
+          <w:color w:val="FF0000"/>
+        </w:rPr>
+        <w:t>LL</w:t>
+      </w:r>
+      <w:r>
+        <w:rPr>
+          <w:b/>
+          <w:bCs/>
+          <w:color w:val="FF0000"/>
+        </w:rPr>
+        <w:t xml:space="preserve"> </w:t>
+      </w:r>
+      <w:r>
+        <w:rPr>
+          <w:b/>
+          <w:bCs/>
+          <w:color w:val="FF0000"/>
+        </w:rPr>
+        <w:t>MIND CONTROL</w:t>
+      </w:r>
+      <w:r>
+        <w:rPr>
+          <w:b/>
+          <w:bCs/>
+          <w:color w:val="FF0000"/>
+        </w:rPr>
+        <w:t xml:space="preserve"> THEORIES</w:t>
+      </w:r>
+      <w:r>
+        <w:rPr>
+          <w:b/>
+          <w:bCs/>
+        </w:rPr>
+        <w:t>;</w:t>
+      </w:r>
+    </w:p>
+    <w:p>
+      <w:pPr>
+        <w:tabs>
+          <w:tab w:val="left" w:pos="1170"/>
+        </w:tabs>
+        <w:ind w:left="720"/>
+        <w:jc w:val="both"/>
+        <w:rPr>
+          <w:b/>
+          <w:bCs/>
+        </w:rPr>
+      </w:pPr>
+      <w:r>
+        <w:rPr>
+          <w:u w:val="single"/>
+        </w:rPr>
+        <w:t>PREVENTION SECURITY SYSTEM</w:t>
+      </w:r>
+      <w:r>
+        <w:rPr>
+          <w:u w:val="single"/>
+        </w:rPr>
+        <w:t>:</w:t>
+      </w:r>
+      <w:r>
+        <w:t xml:space="preserve"> </w:t>
+      </w:r>
+      <w:r>
+        <w:rPr>
+          <w:b/>
+          <w:bCs/>
+          <w:color w:val="FF0000"/>
+        </w:rPr>
+        <w:t>A</w:t>
+      </w:r>
+      <w:r>
+        <w:rPr>
+          <w:b/>
+          <w:bCs/>
+          <w:color w:val="FF0000"/>
+        </w:rPr>
+        <w:t>LL</w:t>
+      </w:r>
+      <w:r>
+        <w:rPr>
+          <w:b/>
+          <w:bCs/>
+          <w:color w:val="FF0000"/>
+        </w:rPr>
+        <w:t xml:space="preserve"> </w:t>
+      </w:r>
+      <w:r>
+        <w:rPr>
+          <w:b/>
+          <w:bCs/>
+          <w:color w:val="FF0000"/>
+        </w:rPr>
+        <w:t>POLITICAL THEORIES</w:t>
+      </w:r>
+      <w:r>
+        <w:rPr>
+          <w:b/>
+          <w:bCs/>
+        </w:rPr>
+        <w:t>;</w:t>
+      </w:r>
+    </w:p>
+    <w:p>
+      <w:pPr>
+        <w:tabs>
+          <w:tab w:val="left" w:pos="1170"/>
+        </w:tabs>
+        <w:ind w:left="720"/>
+        <w:jc w:val="both"/>
+        <w:rPr>
+          <w:b/>
+          <w:bCs/>
+        </w:rPr>
+      </w:pPr>
+      <w:r>
+        <w:rPr>
+          <w:u w:val="single"/>
+        </w:rPr>
+        <w:t>PREVENTION SECURITY SYSTEM</w:t>
+      </w:r>
+      <w:r>
+        <w:rPr>
+          <w:u w:val="single"/>
+        </w:rPr>
+        <w:t>:</w:t>
+      </w:r>
+      <w:r>
+        <w:t xml:space="preserve"> </w:t>
+      </w:r>
+      <w:r>
+        <w:rPr>
+          <w:b/>
+          <w:bCs/>
+          <w:color w:val="FF0000"/>
+        </w:rPr>
+        <w:t>A</w:t>
+      </w:r>
+      <w:r>
+        <w:rPr>
+          <w:b/>
+          <w:bCs/>
+          <w:color w:val="FF0000"/>
+        </w:rPr>
+        <w:t>LL</w:t>
+      </w:r>
+      <w:r>
+        <w:rPr>
+          <w:b/>
+          <w:bCs/>
+          <w:color w:val="FF0000"/>
+        </w:rPr>
+        <w:t xml:space="preserve"> </w:t>
+      </w:r>
+      <w:r>
+        <w:rPr>
+          <w:b/>
+          <w:bCs/>
+          <w:color w:val="FF0000"/>
+        </w:rPr>
+        <w:t>RELATIONAL THEORIES</w:t>
+      </w:r>
+      <w:r>
+        <w:rPr>
+          <w:b/>
+          <w:bCs/>
+        </w:rPr>
+        <w:t>;</w:t>
+      </w:r>
+    </w:p>
+    <w:p>
+      <w:pPr>
+        <w:tabs>
+          <w:tab w:val="left" w:pos="1170"/>
+        </w:tabs>
+        <w:ind w:left="720"/>
+        <w:jc w:val="both"/>
+        <w:rPr>
+          <w:b/>
+          <w:bCs/>
+        </w:rPr>
+      </w:pPr>
+      <w:r>
+        <w:rPr>
+          <w:u w:val="single"/>
+        </w:rPr>
+        <w:t>PREVENTION SECURITY SYSTEM</w:t>
+      </w:r>
+      <w:r>
+        <w:rPr>
+          <w:u w:val="single"/>
+        </w:rPr>
+        <w:t>:</w:t>
+      </w:r>
+      <w:r>
+        <w:t xml:space="preserve"> </w:t>
+      </w:r>
+      <w:r>
+        <w:rPr>
+          <w:b/>
+          <w:bCs/>
+          <w:color w:val="FF0000"/>
+        </w:rPr>
+        <w:t>A</w:t>
+      </w:r>
+      <w:r>
+        <w:rPr>
+          <w:b/>
+          <w:bCs/>
+          <w:color w:val="FF0000"/>
+        </w:rPr>
+        <w:t>LL</w:t>
+      </w:r>
+      <w:r>
+        <w:rPr>
+          <w:b/>
+          <w:bCs/>
+          <w:color w:val="FF0000"/>
+        </w:rPr>
+        <w:t xml:space="preserve"> </w:t>
+      </w:r>
+      <w:r>
+        <w:rPr>
+          <w:b/>
+          <w:bCs/>
+          <w:color w:val="FF0000"/>
+        </w:rPr>
+        <w:t>SIMULATION</w:t>
+      </w:r>
+      <w:r>
+        <w:rPr>
+          <w:b/>
+          <w:bCs/>
+          <w:color w:val="FF0000"/>
+        </w:rPr>
+        <w:t xml:space="preserve"> THEORIES</w:t>
       </w:r>
       <w:r>
         <w:rPr>

</xml_diff>